<commit_message>
First implementation of ols in part a Project 2
</commit_message>
<xml_diff>
--- a/Project 1_report.docx
+++ b/Project 1_report.docx
@@ -110,14 +110,50 @@
         <w:rPr>
           <w:lang w:val="en-US"/>
         </w:rPr>
-        <w:t xml:space="preserve">as Numpy, MatPlotLib and Scikit-Learn. </w:t>
-      </w:r>
-      <w:r>
-        <w:rPr>
-          <w:lang w:val="en-US"/>
-        </w:rPr>
-        <w:t>Initially, 4/5s of the data was used as a training set while the remaining 1/5 was used as a test set for validation. The terrain data was split using …..</w:t>
-      </w:r>
+        <w:t xml:space="preserve">as </w:t>
+      </w:r>
+      <w:proofErr w:type="spellStart"/>
+      <w:r>
+        <w:rPr>
+          <w:lang w:val="en-US"/>
+        </w:rPr>
+        <w:t>Numpy</w:t>
+      </w:r>
+      <w:proofErr w:type="spellEnd"/>
+      <w:r>
+        <w:rPr>
+          <w:lang w:val="en-US"/>
+        </w:rPr>
+        <w:t xml:space="preserve">, </w:t>
+      </w:r>
+      <w:proofErr w:type="spellStart"/>
+      <w:r>
+        <w:rPr>
+          <w:lang w:val="en-US"/>
+        </w:rPr>
+        <w:t>MatPlotLib</w:t>
+      </w:r>
+      <w:proofErr w:type="spellEnd"/>
+      <w:r>
+        <w:rPr>
+          <w:lang w:val="en-US"/>
+        </w:rPr>
+        <w:t xml:space="preserve"> and Scikit-Learn. </w:t>
+      </w:r>
+      <w:r>
+        <w:rPr>
+          <w:lang w:val="en-US"/>
+        </w:rPr>
+        <w:t xml:space="preserve">Initially, 4/5s of the data was used as a training set while the remaining 1/5 was used as a test set for validation. The terrain data was split using </w:t>
+      </w:r>
+      <w:proofErr w:type="gramStart"/>
+      <w:r>
+        <w:rPr>
+          <w:lang w:val="en-US"/>
+        </w:rPr>
+        <w:t>…..</w:t>
+      </w:r>
+      <w:proofErr w:type="gramEnd"/>
     </w:p>
     <w:p>
       <w:pPr>
@@ -135,13 +171,27 @@
         <w:rPr>
           <w:lang w:val="en-US"/>
         </w:rPr>
-        <w:t xml:space="preserve">mean squared errors (MSEs) of </w:t>
-      </w:r>
-      <w:r>
-        <w:rPr>
-          <w:lang w:val="en-US"/>
-        </w:rPr>
-        <w:t xml:space="preserve"> …. Meaning that …. performed better for this data set than the other regression methods.</w:t>
+        <w:t xml:space="preserve">mean squared errors (MSEs) </w:t>
+      </w:r>
+      <w:proofErr w:type="gramStart"/>
+      <w:r>
+        <w:rPr>
+          <w:lang w:val="en-US"/>
+        </w:rPr>
+        <w:t xml:space="preserve">of </w:t>
+      </w:r>
+      <w:r>
+        <w:rPr>
+          <w:lang w:val="en-US"/>
+        </w:rPr>
+        <w:t xml:space="preserve"> …</w:t>
+      </w:r>
+      <w:proofErr w:type="gramEnd"/>
+      <w:r>
+        <w:rPr>
+          <w:lang w:val="en-US"/>
+        </w:rPr>
+        <w:t>. Meaning that …. performed better for this data set than the other regression methods.</w:t>
       </w:r>
     </w:p>
     <w:p>
@@ -362,7 +412,35 @@
           <w:lang w:val="en-US"/>
         </w:rPr>
         <w:tab/>
-        <w:t>This chapter outlines the mathematical theory behind these methods, while chpt. \ref{method} goes through the implementation details.</w:t>
+        <w:t xml:space="preserve">This chapter outlines the mathematical theory behind these methods, while </w:t>
+      </w:r>
+      <w:proofErr w:type="spellStart"/>
+      <w:r>
+        <w:rPr>
+          <w:lang w:val="en-US"/>
+        </w:rPr>
+        <w:t>chpt</w:t>
+      </w:r>
+      <w:proofErr w:type="spellEnd"/>
+      <w:r>
+        <w:rPr>
+          <w:lang w:val="en-US"/>
+        </w:rPr>
+        <w:t>. \</w:t>
+      </w:r>
+      <w:proofErr w:type="gramStart"/>
+      <w:r>
+        <w:rPr>
+          <w:lang w:val="en-US"/>
+        </w:rPr>
+        <w:t>ref</w:t>
+      </w:r>
+      <w:proofErr w:type="gramEnd"/>
+      <w:r>
+        <w:rPr>
+          <w:lang w:val="en-US"/>
+        </w:rPr>
+        <w:t>{method} goes through the implementation details.</w:t>
       </w:r>
       <w:r>
         <w:rPr>
@@ -374,7 +452,21 @@
         <w:rPr>
           <w:lang w:val="en-US"/>
         </w:rPr>
-        <w:t>python code used for this project can be seen in the appendices. Appendix \ref{franke} contains the code used for writing and testing the functions used in the analysis.</w:t>
+        <w:t>python code used for this project can be seen in the appendices. Appendix \ref{</w:t>
+      </w:r>
+      <w:proofErr w:type="spellStart"/>
+      <w:r>
+        <w:rPr>
+          <w:lang w:val="en-US"/>
+        </w:rPr>
+        <w:t>franke</w:t>
+      </w:r>
+      <w:proofErr w:type="spellEnd"/>
+      <w:r>
+        <w:rPr>
+          <w:lang w:val="en-US"/>
+        </w:rPr>
+        <w:t>} contains the code used for writing and testing the functions used in the analysis.</w:t>
       </w:r>
       <w:r>
         <w:rPr>
@@ -386,7 +478,21 @@
         <w:rPr>
           <w:lang w:val="en-US"/>
         </w:rPr>
-        <w:t xml:space="preserve"> Then, all functions were tested for a 3d surface using Franke’s function (eq. \ref{franke}). The results from the analysis of th</w:t>
+        <w:t xml:space="preserve"> Then, all functions were tested for a 3d surface using Franke’s function (eq. \ref{</w:t>
+      </w:r>
+      <w:proofErr w:type="spellStart"/>
+      <w:r>
+        <w:rPr>
+          <w:lang w:val="en-US"/>
+        </w:rPr>
+        <w:t>franke</w:t>
+      </w:r>
+      <w:proofErr w:type="spellEnd"/>
+      <w:r>
+        <w:rPr>
+          <w:lang w:val="en-US"/>
+        </w:rPr>
+        <w:t>}). The results from the analysis of th</w:t>
       </w:r>
       <w:r>
         <w:rPr>
@@ -398,7 +504,35 @@
         <w:rPr>
           <w:lang w:val="en-US"/>
         </w:rPr>
-        <w:t>surface are discussed in chpt. \ref{Developing and testing}.</w:t>
+        <w:t xml:space="preserve">surface are discussed in </w:t>
+      </w:r>
+      <w:proofErr w:type="spellStart"/>
+      <w:r>
+        <w:rPr>
+          <w:lang w:val="en-US"/>
+        </w:rPr>
+        <w:t>chpt</w:t>
+      </w:r>
+      <w:proofErr w:type="spellEnd"/>
+      <w:r>
+        <w:rPr>
+          <w:lang w:val="en-US"/>
+        </w:rPr>
+        <w:t>. \</w:t>
+      </w:r>
+      <w:proofErr w:type="gramStart"/>
+      <w:r>
+        <w:rPr>
+          <w:lang w:val="en-US"/>
+        </w:rPr>
+        <w:t>ref{</w:t>
+      </w:r>
+      <w:proofErr w:type="gramEnd"/>
+      <w:r>
+        <w:rPr>
+          <w:lang w:val="en-US"/>
+        </w:rPr>
+        <w:t>Developing and testing}.</w:t>
       </w:r>
     </w:p>
     <w:p>
@@ -414,11 +548,33 @@
         <w:tab/>
         <w:t xml:space="preserve">Finally, </w:t>
       </w:r>
-      <w:r>
-        <w:rPr>
-          <w:lang w:val="en-US"/>
-        </w:rPr>
-        <w:t xml:space="preserve">chapt. \ref{Results} shows how the functions performed when applied to terrain data from …. </w:t>
+      <w:proofErr w:type="spellStart"/>
+      <w:r>
+        <w:rPr>
+          <w:lang w:val="en-US"/>
+        </w:rPr>
+        <w:t>chapt</w:t>
+      </w:r>
+      <w:proofErr w:type="spellEnd"/>
+      <w:r>
+        <w:rPr>
+          <w:lang w:val="en-US"/>
+        </w:rPr>
+        <w:t>. \</w:t>
+      </w:r>
+      <w:proofErr w:type="gramStart"/>
+      <w:r>
+        <w:rPr>
+          <w:lang w:val="en-US"/>
+        </w:rPr>
+        <w:t>ref{</w:t>
+      </w:r>
+      <w:proofErr w:type="gramEnd"/>
+      <w:r>
+        <w:rPr>
+          <w:lang w:val="en-US"/>
+        </w:rPr>
+        <w:t xml:space="preserve">Results} shows how the functions performed when applied to terrain data from …. </w:t>
       </w:r>
       <w:r>
         <w:rPr>
@@ -479,13 +635,55 @@
         <w:rPr>
           <w:lang w:val="en-US"/>
         </w:rPr>
-        <w:t xml:space="preserve">No scaling was added for the Franke data, as the set was already fairly uniform. The MSE and R2-scores seemed reasonable without any further scaling or pre-processing of the data. The terrain data, on the other hand, has greater variations in z (reflecting the height above sea level) %right?! Making it difficult to interpret the MSE scores. Other than that, there are few sudden changes in the terrain data, </w:t>
-      </w:r>
-      <w:r>
-        <w:rPr>
-          <w:lang w:val="en-US"/>
-        </w:rPr>
-        <w:t>so the ….. scaler was chosen %\cite!</w:t>
+        <w:t xml:space="preserve">No scaling was added for the Franke data, as the set was already </w:t>
+      </w:r>
+      <w:proofErr w:type="gramStart"/>
+      <w:r>
+        <w:rPr>
+          <w:lang w:val="en-US"/>
+        </w:rPr>
+        <w:t>fairly uniform</w:t>
+      </w:r>
+      <w:proofErr w:type="gramEnd"/>
+      <w:r>
+        <w:rPr>
+          <w:lang w:val="en-US"/>
+        </w:rPr>
+        <w:t xml:space="preserve">. The MSE and R2-scores seemed reasonable without any further scaling or pre-processing of the data. The terrain data, on the other hand, has greater variations in z (reflecting the height above sea level) %right?! Making it difficult to interpret the MSE scores. Other than that, there are few sudden changes in the terrain data, </w:t>
+      </w:r>
+      <w:r>
+        <w:rPr>
+          <w:lang w:val="en-US"/>
+        </w:rPr>
+        <w:t xml:space="preserve">so the </w:t>
+      </w:r>
+      <w:proofErr w:type="gramStart"/>
+      <w:r>
+        <w:rPr>
+          <w:lang w:val="en-US"/>
+        </w:rPr>
+        <w:t>…..</w:t>
+      </w:r>
+      <w:proofErr w:type="gramEnd"/>
+      <w:r>
+        <w:rPr>
+          <w:lang w:val="en-US"/>
+        </w:rPr>
+        <w:t xml:space="preserve"> scaler was chosen </w:t>
+      </w:r>
+      <w:proofErr w:type="gramStart"/>
+      <w:r>
+        <w:rPr>
+          <w:lang w:val="en-US"/>
+        </w:rPr>
+        <w:t>%\cite</w:t>
+      </w:r>
+      <w:proofErr w:type="gramEnd"/>
+      <w:r>
+        <w:rPr>
+          <w:lang w:val="en-US"/>
+        </w:rPr>
+        <w:t>!</w:t>
       </w:r>
       <w:r>
         <w:rPr>
@@ -527,8 +725,16 @@
         <w:rPr>
           <w:lang w:val="en-US"/>
         </w:rPr>
-        <w:t>For the real data, the calculations for higher order polynomials became too large to handle for my poor laptop %Write this properly</w:t>
-      </w:r>
+        <w:t xml:space="preserve">For the real data, the calculations for higher order polynomials became too large to handle for my poor laptop %Write this </w:t>
+      </w:r>
+      <w:proofErr w:type="gramStart"/>
+      <w:r>
+        <w:rPr>
+          <w:lang w:val="en-US"/>
+        </w:rPr>
+        <w:t>properly</w:t>
+      </w:r>
+      <w:proofErr w:type="gramEnd"/>
     </w:p>
     <w:p>
       <w:pPr>
@@ -546,7 +752,21 @@
           <w:lang w:val="en-US"/>
         </w:rPr>
         <w:lastRenderedPageBreak/>
-        <w:t>This limits the analysis, but hopefully the results still give insight into the behaviours of the different regression methods.</w:t>
+        <w:t xml:space="preserve">This limits the analysis, but hopefully the results still give insight into the </w:t>
+      </w:r>
+      <w:proofErr w:type="spellStart"/>
+      <w:r>
+        <w:rPr>
+          <w:lang w:val="en-US"/>
+        </w:rPr>
+        <w:t>behaviours</w:t>
+      </w:r>
+      <w:proofErr w:type="spellEnd"/>
+      <w:r>
+        <w:rPr>
+          <w:lang w:val="en-US"/>
+        </w:rPr>
+        <w:t xml:space="preserve"> of the different regression methods.</w:t>
       </w:r>
     </w:p>
     <w:p>
@@ -624,7 +844,21 @@
         <w:rPr>
           <w:lang w:val="en-US"/>
         </w:rPr>
-        <w:t>The R2-score seen in eq.2, where y_overline is the mean of y, weights the difference between real and predicted value by the distance from the mean. Here, a perfect fit will result in an R2-score equal to 1.</w:t>
+        <w:t xml:space="preserve">The R2-score seen in eq.2, where </w:t>
+      </w:r>
+      <w:proofErr w:type="spellStart"/>
+      <w:r>
+        <w:rPr>
+          <w:lang w:val="en-US"/>
+        </w:rPr>
+        <w:t>y_overline</w:t>
+      </w:r>
+      <w:proofErr w:type="spellEnd"/>
+      <w:r>
+        <w:rPr>
+          <w:lang w:val="en-US"/>
+        </w:rPr>
+        <w:t xml:space="preserve"> is the mean of y, weights the difference between real and predicted value by the distance from the mean. Here, a perfect fit will result in an R2-score equal to 1.</w:t>
       </w:r>
     </w:p>
     <w:p>
@@ -681,7 +915,21 @@
         <w:rPr>
           <w:lang w:val="en-US"/>
         </w:rPr>
-        <w:t>The Franke function seen in eq. 3 is often used for testing models for surfaces. %cite something here</w:t>
+        <w:t>The Franke function seen in eq. 3 is often used for testing models for surfaces. %</w:t>
+      </w:r>
+      <w:proofErr w:type="gramStart"/>
+      <w:r>
+        <w:rPr>
+          <w:lang w:val="en-US"/>
+        </w:rPr>
+        <w:t>cite</w:t>
+      </w:r>
+      <w:proofErr w:type="gramEnd"/>
+      <w:r>
+        <w:rPr>
+          <w:lang w:val="en-US"/>
+        </w:rPr>
+        <w:t xml:space="preserve"> something here</w:t>
       </w:r>
     </w:p>
     <w:p>
@@ -726,29 +974,79 @@
         </w:rPr>
         <w:t xml:space="preserve"> is a simple and often-used method for making predictions. </w:t>
       </w:r>
+      <w:proofErr w:type="spellStart"/>
       <w:r>
         <w:rPr>
           <w:lang w:val="nb-NO"/>
         </w:rPr>
-        <w:t xml:space="preserve">Eq. 2.1 from hastie et al p. </w:t>
-      </w:r>
+        <w:t>Eq</w:t>
+      </w:r>
+      <w:proofErr w:type="spellEnd"/>
       <w:r>
         <w:rPr>
           <w:lang w:val="nb-NO"/>
         </w:rPr>
+        <w:t xml:space="preserve">. 2.1 from </w:t>
+      </w:r>
+      <w:proofErr w:type="spellStart"/>
+      <w:r>
+        <w:rPr>
+          <w:lang w:val="nb-NO"/>
+        </w:rPr>
+        <w:t>hastie</w:t>
+      </w:r>
+      <w:proofErr w:type="spellEnd"/>
+      <w:r>
+        <w:rPr>
+          <w:lang w:val="nb-NO"/>
+        </w:rPr>
+        <w:t xml:space="preserve"> et al p. </w:t>
+      </w:r>
+      <w:r>
+        <w:rPr>
+          <w:lang w:val="nb-NO"/>
+        </w:rPr>
         <w:t xml:space="preserve">12. </w:t>
       </w:r>
       <w:r>
         <w:rPr>
           <w:lang w:val="en-US"/>
         </w:rPr>
-        <w:t xml:space="preserve">Least squares seeks to find the coefficients beta that minimises the </w:t>
-      </w:r>
-      <w:r>
-        <w:rPr>
-          <w:lang w:val="en-US"/>
-        </w:rPr>
-        <w:t>residual sum of squares /cite hastie et al p. 12.</w:t>
+        <w:t xml:space="preserve">Least squares seeks to find the coefficients beta that </w:t>
+      </w:r>
+      <w:proofErr w:type="spellStart"/>
+      <w:r>
+        <w:rPr>
+          <w:lang w:val="en-US"/>
+        </w:rPr>
+        <w:t>minimises</w:t>
+      </w:r>
+      <w:proofErr w:type="spellEnd"/>
+      <w:r>
+        <w:rPr>
+          <w:lang w:val="en-US"/>
+        </w:rPr>
+        <w:t xml:space="preserve"> the </w:t>
+      </w:r>
+      <w:r>
+        <w:rPr>
+          <w:lang w:val="en-US"/>
+        </w:rPr>
+        <w:t xml:space="preserve">residual sum of squares /cite </w:t>
+      </w:r>
+      <w:proofErr w:type="spellStart"/>
+      <w:r>
+        <w:rPr>
+          <w:lang w:val="en-US"/>
+        </w:rPr>
+        <w:t>hastie</w:t>
+      </w:r>
+      <w:proofErr w:type="spellEnd"/>
+      <w:r>
+        <w:rPr>
+          <w:lang w:val="en-US"/>
+        </w:rPr>
+        <w:t xml:space="preserve"> et al p. 12.</w:t>
       </w:r>
       <w:r>
         <w:rPr>
@@ -773,7 +1071,21 @@
         <w:rPr>
           <w:lang w:val="en-US"/>
         </w:rPr>
-        <w:t xml:space="preserve"> (possibly hastie et al p. 24)</w:t>
+        <w:t xml:space="preserve"> (possibly </w:t>
+      </w:r>
+      <w:proofErr w:type="spellStart"/>
+      <w:r>
+        <w:rPr>
+          <w:lang w:val="en-US"/>
+        </w:rPr>
+        <w:t>hastie</w:t>
+      </w:r>
+      <w:proofErr w:type="spellEnd"/>
+      <w:r>
+        <w:rPr>
+          <w:lang w:val="en-US"/>
+        </w:rPr>
+        <w:t xml:space="preserve"> et al p. 24)</w:t>
       </w:r>
     </w:p>
     <w:p>
@@ -872,13 +1184,55 @@
         <w:rPr>
           <w:lang w:val="en-US"/>
         </w:rPr>
-        <w:t>Ridge Regression is a shrinkage method (as discussed in hastie et al)(?). This is a way of limiting th</w:t>
-      </w:r>
-      <w:r>
-        <w:rPr>
-          <w:lang w:val="en-US"/>
-        </w:rPr>
-        <w:t>e importance of certain features (i.e. shrinking them).</w:t>
+        <w:t xml:space="preserve">Ridge Regression is a shrinkage method (as discussed in </w:t>
+      </w:r>
+      <w:proofErr w:type="spellStart"/>
+      <w:r>
+        <w:rPr>
+          <w:lang w:val="en-US"/>
+        </w:rPr>
+        <w:t>hastie</w:t>
+      </w:r>
+      <w:proofErr w:type="spellEnd"/>
+      <w:r>
+        <w:rPr>
+          <w:lang w:val="en-US"/>
+        </w:rPr>
+        <w:t xml:space="preserve"> et </w:t>
+      </w:r>
+      <w:proofErr w:type="gramStart"/>
+      <w:r>
+        <w:rPr>
+          <w:lang w:val="en-US"/>
+        </w:rPr>
+        <w:t>al)(?)</w:t>
+      </w:r>
+      <w:proofErr w:type="gramEnd"/>
+      <w:r>
+        <w:rPr>
+          <w:lang w:val="en-US"/>
+        </w:rPr>
+        <w:t>. This is a way of limiting th</w:t>
+      </w:r>
+      <w:r>
+        <w:rPr>
+          <w:lang w:val="en-US"/>
+        </w:rPr>
+        <w:t>e importance of certain features (</w:t>
+      </w:r>
+      <w:proofErr w:type="gramStart"/>
+      <w:r>
+        <w:rPr>
+          <w:lang w:val="en-US"/>
+        </w:rPr>
+        <w:t>i.e.</w:t>
+      </w:r>
+      <w:proofErr w:type="gramEnd"/>
+      <w:r>
+        <w:rPr>
+          <w:lang w:val="en-US"/>
+        </w:rPr>
+        <w:t xml:space="preserve"> shrinking them).</w:t>
       </w:r>
       <w:r>
         <w:rPr>
@@ -897,7 +1251,49 @@
         <w:rPr>
           <w:lang w:val="en-US"/>
         </w:rPr>
-        <w:t>Eq. 3.41 from hastie et al shows the Ridge equation for optimal coefficients. As they explain, lambda &gt; 0 controls the shrinking, penalizing large coefficients, as these ….. %why?</w:t>
+        <w:t xml:space="preserve">Eq. 3.41 from </w:t>
+      </w:r>
+      <w:proofErr w:type="spellStart"/>
+      <w:r>
+        <w:rPr>
+          <w:lang w:val="en-US"/>
+        </w:rPr>
+        <w:t>hastie</w:t>
+      </w:r>
+      <w:proofErr w:type="spellEnd"/>
+      <w:r>
+        <w:rPr>
+          <w:lang w:val="en-US"/>
+        </w:rPr>
+        <w:t xml:space="preserve"> et al shows the Ridge equation for optimal coefficients. As they explain, lambda &gt; 0 controls the shrinking, penalizing large coefficients, as these </w:t>
+      </w:r>
+      <w:proofErr w:type="gramStart"/>
+      <w:r>
+        <w:rPr>
+          <w:lang w:val="en-US"/>
+        </w:rPr>
+        <w:t>…..</w:t>
+      </w:r>
+      <w:proofErr w:type="gramEnd"/>
+      <w:r>
+        <w:rPr>
+          <w:lang w:val="en-US"/>
+        </w:rPr>
+        <w:t xml:space="preserve"> %</w:t>
+      </w:r>
+      <w:proofErr w:type="gramStart"/>
+      <w:r>
+        <w:rPr>
+          <w:lang w:val="en-US"/>
+        </w:rPr>
+        <w:t>why</w:t>
+      </w:r>
+      <w:proofErr w:type="gramEnd"/>
+      <w:r>
+        <w:rPr>
+          <w:lang w:val="en-US"/>
+        </w:rPr>
+        <w:t>?</w:t>
       </w:r>
     </w:p>
     <w:p>
@@ -934,25 +1330,6 @@
     <w:p>
       <w:pPr>
         <w:rPr>
-          <w:lang w:val="en-US"/>
-        </w:rPr>
-      </w:pPr>
-      <w:r>
-        <w:rPr>
-          <w:lang w:val="en-US"/>
-        </w:rPr>
-        <w:t>Similar to Ridge, Lasso Regression is also a shrinkage method, but here the coefficients are reduced faster. (eq. 3.51 in hastie et al., p. 68).</w:t>
-      </w:r>
-      <w:r>
-        <w:rPr>
-          <w:lang w:val="en-US"/>
-        </w:rPr>
-        <w:t xml:space="preserve"> As well as all the way to zero?</w:t>
-      </w:r>
-    </w:p>
-    <w:p>
-      <w:pPr>
-        <w:rPr>
           <w:b/>
           <w:bCs/>
           <w:lang w:val="en-US"/>
@@ -986,21 +1363,64 @@
         <w:rPr>
           <w:lang w:val="en-US"/>
         </w:rPr>
-        <w:t>From the franke analysis (3.5):</w:t>
-      </w:r>
-    </w:p>
-    <w:p>
-      <w:pPr>
-        <w:rPr>
-          <w:lang w:val="en-US"/>
-        </w:rPr>
-      </w:pPr>
-      <w:r>
-        <w:rPr>
-          <w:lang w:val="en-US"/>
-        </w:rPr>
-        <w:t>Regression models must balance bias, error, and variance, or as Belkin et. al. put it: "[find] the ’sweet</w:t>
-      </w:r>
+        <w:t xml:space="preserve">From the </w:t>
+      </w:r>
+      <w:proofErr w:type="spellStart"/>
+      <w:r>
+        <w:rPr>
+          <w:lang w:val="en-US"/>
+        </w:rPr>
+        <w:t>franke</w:t>
+      </w:r>
+      <w:proofErr w:type="spellEnd"/>
+      <w:r>
+        <w:rPr>
+          <w:lang w:val="en-US"/>
+        </w:rPr>
+        <w:t xml:space="preserve"> analysis (3.5):</w:t>
+      </w:r>
+    </w:p>
+    <w:p>
+      <w:pPr>
+        <w:rPr>
+          <w:lang w:val="en-US"/>
+        </w:rPr>
+      </w:pPr>
+      <w:r>
+        <w:rPr>
+          <w:lang w:val="en-US"/>
+        </w:rPr>
+        <w:t>Regression models must balance bias, error, and variance, or as Belkin et. al. put it: "[find] the ’</w:t>
+      </w:r>
+      <w:proofErr w:type="gramStart"/>
+      <w:r>
+        <w:rPr>
+          <w:lang w:val="en-US"/>
+        </w:rPr>
+        <w:t>sweet</w:t>
+      </w:r>
+      <w:proofErr w:type="gramEnd"/>
+    </w:p>
+    <w:p>
+      <w:pPr>
+        <w:rPr>
+          <w:lang w:val="en-US"/>
+        </w:rPr>
+      </w:pPr>
+      <w:r>
+        <w:rPr>
+          <w:lang w:val="en-US"/>
+        </w:rPr>
+        <w:t xml:space="preserve">spot’ between underfitting and overfitting" [6]. The point is to find a model that is complex </w:t>
+      </w:r>
+      <w:proofErr w:type="gramStart"/>
+      <w:r>
+        <w:rPr>
+          <w:lang w:val="en-US"/>
+        </w:rPr>
+        <w:t>enough</w:t>
+      </w:r>
+      <w:proofErr w:type="gramEnd"/>
     </w:p>
     <w:p>
       <w:pPr>
@@ -1013,19 +1433,6 @@
           <w:lang w:val="en-US"/>
         </w:rPr>
         <w:lastRenderedPageBreak/>
-        <w:t>spot’ between underfitting and overfitting" [6]. The point is to find a model that is complex enough</w:t>
-      </w:r>
-    </w:p>
-    <w:p>
-      <w:pPr>
-        <w:rPr>
-          <w:lang w:val="en-US"/>
-        </w:rPr>
-      </w:pPr>
-      <w:r>
-        <w:rPr>
-          <w:lang w:val="en-US"/>
-        </w:rPr>
         <w:t>to provide good predictions, without also adding in patterns from random noise in the training data.</w:t>
       </w:r>
     </w:p>
@@ -1159,11 +1566,19 @@
           <w:lang w:val="en-US"/>
         </w:rPr>
       </w:pPr>
-      <w:r>
-        <w:rPr>
-          <w:lang w:val="en-US"/>
-        </w:rPr>
-        <w:t xml:space="preserve">Mse and R2 show similar behavior: </w:t>
+      <w:proofErr w:type="spellStart"/>
+      <w:r>
+        <w:rPr>
+          <w:lang w:val="en-US"/>
+        </w:rPr>
+        <w:t>Mse</w:t>
+      </w:r>
+      <w:proofErr w:type="spellEnd"/>
+      <w:r>
+        <w:rPr>
+          <w:lang w:val="en-US"/>
+        </w:rPr>
+        <w:t xml:space="preserve"> and R2 show similar behavior: </w:t>
       </w:r>
       <w:r>
         <w:rPr>
@@ -1314,13 +1729,23 @@
           <w:lang w:val="en-US"/>
         </w:rPr>
       </w:pPr>
-      <w:r>
-        <w:rPr>
-          <w:b/>
-          <w:bCs/>
-          <w:lang w:val="en-US"/>
-        </w:rPr>
-        <w:t>Kfolds:</w:t>
+      <w:proofErr w:type="spellStart"/>
+      <w:r>
+        <w:rPr>
+          <w:b/>
+          <w:bCs/>
+          <w:lang w:val="en-US"/>
+        </w:rPr>
+        <w:t>Kfolds</w:t>
+      </w:r>
+      <w:proofErr w:type="spellEnd"/>
+      <w:r>
+        <w:rPr>
+          <w:b/>
+          <w:bCs/>
+          <w:lang w:val="en-US"/>
+        </w:rPr>
+        <w:t>:</w:t>
       </w:r>
     </w:p>
     <w:p>
@@ -1345,7 +1770,14 @@
         <w:rPr>
           <w:lang w:val="en-US"/>
         </w:rPr>
-        <w:t xml:space="preserve"> initial improvement, </w:t>
+        <w:t xml:space="preserve"> initial </w:t>
+      </w:r>
+      <w:proofErr w:type="gramStart"/>
+      <w:r>
+        <w:rPr>
+          <w:lang w:val="en-US"/>
+        </w:rPr>
+        <w:t xml:space="preserve">improvement, </w:t>
       </w:r>
       <w:r>
         <w:rPr>
@@ -1357,7 +1789,14 @@
         <w:rPr>
           <w:lang w:val="en-US"/>
         </w:rPr>
-        <w:t>before performing worse as lambda continues to increase.</w:t>
+        <w:t>before</w:t>
+      </w:r>
+      <w:proofErr w:type="gramEnd"/>
+      <w:r>
+        <w:rPr>
+          <w:lang w:val="en-US"/>
+        </w:rPr>
+        <w:t xml:space="preserve"> performing worse as lambda continues to increase.</w:t>
       </w:r>
       <w:r>
         <w:rPr>
@@ -1420,7 +1859,25 @@
           <w:bCs/>
           <w:lang w:val="en-US"/>
         </w:rPr>
-        <w:t xml:space="preserve">Comment on mse and r2 results comment on scaling (ref this? </w:t>
+        <w:t xml:space="preserve">Comment on </w:t>
+      </w:r>
+      <w:proofErr w:type="spellStart"/>
+      <w:r>
+        <w:rPr>
+          <w:b/>
+          <w:bCs/>
+          <w:lang w:val="en-US"/>
+        </w:rPr>
+        <w:t>mse</w:t>
+      </w:r>
+      <w:proofErr w:type="spellEnd"/>
+      <w:r>
+        <w:rPr>
+          <w:b/>
+          <w:bCs/>
+          <w:lang w:val="en-US"/>
+        </w:rPr>
+        <w:t xml:space="preserve"> and r2 results comment on scaling (ref this? </w:t>
       </w:r>
       <w:hyperlink r:id="rId5" w:history="1">
         <w:r>
@@ -1451,26 +1908,62 @@
         <w:rPr>
           <w:lang w:val="en-US"/>
         </w:rPr>
-        <w:t xml:space="preserve">The scaling was added in order to get MSE values of a reasonable size. Because MSE depends on the size of the parameters, large parameters give large MSE even for errors that would normally be considered small when compared to the initial data value. For this reason, scaling by …. </w:t>
-      </w:r>
-      <w:r>
-        <w:rPr>
-          <w:lang w:val="en-US"/>
-        </w:rPr>
-        <w:t>Was done, ensuring data values between … and … as seen in fig. …..</w:t>
-      </w:r>
-    </w:p>
-    <w:p>
-      <w:pPr>
-        <w:rPr>
-          <w:lang w:val="en-US"/>
-        </w:rPr>
-      </w:pPr>
-      <w:r>
-        <w:rPr>
-          <w:lang w:val="en-US"/>
-        </w:rPr>
-        <w:t>As seen in the fig- of MSE vs complexity, this scaling resulted in mses that are possible to interpret at values between 1 and 0.</w:t>
+        <w:t xml:space="preserve">The scaling was added </w:t>
+      </w:r>
+      <w:proofErr w:type="gramStart"/>
+      <w:r>
+        <w:rPr>
+          <w:lang w:val="en-US"/>
+        </w:rPr>
+        <w:t>in order to</w:t>
+      </w:r>
+      <w:proofErr w:type="gramEnd"/>
+      <w:r>
+        <w:rPr>
+          <w:lang w:val="en-US"/>
+        </w:rPr>
+        <w:t xml:space="preserve"> get MSE values of a reasonable size. Because MSE depends on the size of the parameters, large parameters give large MSE even for errors that would normally be considered small when compared to the initial data value. For this reason, scaling by …. </w:t>
+      </w:r>
+      <w:r>
+        <w:rPr>
+          <w:lang w:val="en-US"/>
+        </w:rPr>
+        <w:t>Was done, ensuring data values between … and … as seen in fig. </w:t>
+      </w:r>
+      <w:proofErr w:type="gramStart"/>
+      <w:r>
+        <w:rPr>
+          <w:lang w:val="en-US"/>
+        </w:rPr>
+        <w:t>…..</w:t>
+      </w:r>
+      <w:proofErr w:type="gramEnd"/>
+    </w:p>
+    <w:p>
+      <w:pPr>
+        <w:rPr>
+          <w:lang w:val="en-US"/>
+        </w:rPr>
+      </w:pPr>
+      <w:r>
+        <w:rPr>
+          <w:lang w:val="en-US"/>
+        </w:rPr>
+        <w:t xml:space="preserve">As seen in the fig- of MSE vs complexity, this scaling resulted in </w:t>
+      </w:r>
+      <w:proofErr w:type="spellStart"/>
+      <w:r>
+        <w:rPr>
+          <w:lang w:val="en-US"/>
+        </w:rPr>
+        <w:t>mses</w:t>
+      </w:r>
+      <w:proofErr w:type="spellEnd"/>
+      <w:r>
+        <w:rPr>
+          <w:lang w:val="en-US"/>
+        </w:rPr>
+        <w:t xml:space="preserve"> that are possible to interpret at values between 1 and 0.</w:t>
       </w:r>
     </w:p>
     <w:p>
@@ -1496,13 +1989,41 @@
         <w:rPr>
           <w:lang w:val="en-US"/>
         </w:rPr>
-        <w:t xml:space="preserve">Franke data, the errors keep improving for higher complexity for both test and training sets. </w:t>
-      </w:r>
-      <w:r>
-        <w:rPr>
-          <w:lang w:val="en-US"/>
-        </w:rPr>
-        <w:t>There is also a similar behaviour in the R2-score %suggesting no great outliers???</w:t>
+        <w:t xml:space="preserve">Franke data, the errors keep improving for higher complexity for both test and training </w:t>
+      </w:r>
+      <w:proofErr w:type="spellStart"/>
+      <w:r>
+        <w:rPr>
+          <w:lang w:val="en-US"/>
+        </w:rPr>
+        <w:t>sets.</w:t>
+      </w:r>
+      <w:proofErr w:type="spellEnd"/>
+      <w:r>
+        <w:rPr>
+          <w:lang w:val="en-US"/>
+        </w:rPr>
+        <w:t xml:space="preserve"> </w:t>
+      </w:r>
+      <w:r>
+        <w:rPr>
+          <w:lang w:val="en-US"/>
+        </w:rPr>
+        <w:t xml:space="preserve">There is also a similar </w:t>
+      </w:r>
+      <w:proofErr w:type="spellStart"/>
+      <w:r>
+        <w:rPr>
+          <w:lang w:val="en-US"/>
+        </w:rPr>
+        <w:t>behaviour</w:t>
+      </w:r>
+      <w:proofErr w:type="spellEnd"/>
+      <w:r>
+        <w:rPr>
+          <w:lang w:val="en-US"/>
+        </w:rPr>
+        <w:t xml:space="preserve"> in the R2-score %suggesting no great outliers???</w:t>
       </w:r>
     </w:p>
     <w:p>
@@ -1535,6 +2056,7 @@
         <w:rPr>
           <w:lang w:val="en-US"/>
         </w:rPr>
+        <w:lastRenderedPageBreak/>
         <w:t>For low complexity, almost no correct features from the data are captured. There is an improvement at the 2</w:t>
       </w:r>
       <w:r>
@@ -1597,7 +2119,43 @@
           <w:bCs/>
           <w:lang w:val="en-US"/>
         </w:rPr>
-        <w:t>Ridge: analyse mse for different lambda compare with results from a</w:t>
+        <w:t xml:space="preserve">Ridge: </w:t>
+      </w:r>
+      <w:proofErr w:type="spellStart"/>
+      <w:r>
+        <w:rPr>
+          <w:b/>
+          <w:bCs/>
+          <w:lang w:val="en-US"/>
+        </w:rPr>
+        <w:t>analyse</w:t>
+      </w:r>
+      <w:proofErr w:type="spellEnd"/>
+      <w:r>
+        <w:rPr>
+          <w:b/>
+          <w:bCs/>
+          <w:lang w:val="en-US"/>
+        </w:rPr>
+        <w:t xml:space="preserve"> </w:t>
+      </w:r>
+      <w:proofErr w:type="spellStart"/>
+      <w:r>
+        <w:rPr>
+          <w:b/>
+          <w:bCs/>
+          <w:lang w:val="en-US"/>
+        </w:rPr>
+        <w:t>mse</w:t>
+      </w:r>
+      <w:proofErr w:type="spellEnd"/>
+      <w:r>
+        <w:rPr>
+          <w:b/>
+          <w:bCs/>
+          <w:lang w:val="en-US"/>
+        </w:rPr>
+        <w:t xml:space="preserve"> for different lambda compare with results from a</w:t>
       </w:r>
     </w:p>
     <w:p>
@@ -1645,7 +2203,21 @@
         <w:rPr>
           <w:lang w:val="en-US"/>
         </w:rPr>
-        <w:t xml:space="preserve"> As expected from the theory discussed in chpt. …. There is a sharp change in error for Lasso as certain coefficients drop suddenly to zero, while there is a more gradual change in the Ridge errors.</w:t>
+        <w:t xml:space="preserve"> As expected from the theory discussed in </w:t>
+      </w:r>
+      <w:proofErr w:type="spellStart"/>
+      <w:r>
+        <w:rPr>
+          <w:lang w:val="en-US"/>
+        </w:rPr>
+        <w:t>chpt</w:t>
+      </w:r>
+      <w:proofErr w:type="spellEnd"/>
+      <w:r>
+        <w:rPr>
+          <w:lang w:val="en-US"/>
+        </w:rPr>
+        <w:t>. …. There is a sharp change in error for Lasso as certain coefficients drop suddenly to zero, while there is a more gradual change in the Ridge errors.</w:t>
       </w:r>
       <w:r>
         <w:rPr>
@@ -1664,7 +2236,49 @@
         <w:rPr>
           <w:lang w:val="en-US"/>
         </w:rPr>
-        <w:t>To a greater degree the error becomes noticebly worse. This suggests that the features dropped were important to the model, and should be included. Again, similar behaviour is seen for the R2-score.</w:t>
+        <w:t xml:space="preserve">To a greater degree the error becomes </w:t>
+      </w:r>
+      <w:proofErr w:type="spellStart"/>
+      <w:r>
+        <w:rPr>
+          <w:lang w:val="en-US"/>
+        </w:rPr>
+        <w:t>noticebly</w:t>
+      </w:r>
+      <w:proofErr w:type="spellEnd"/>
+      <w:r>
+        <w:rPr>
+          <w:lang w:val="en-US"/>
+        </w:rPr>
+        <w:t xml:space="preserve"> worse. This suggests that the features dropped were important to the </w:t>
+      </w:r>
+      <w:proofErr w:type="gramStart"/>
+      <w:r>
+        <w:rPr>
+          <w:lang w:val="en-US"/>
+        </w:rPr>
+        <w:t>model, and</w:t>
+      </w:r>
+      <w:proofErr w:type="gramEnd"/>
+      <w:r>
+        <w:rPr>
+          <w:lang w:val="en-US"/>
+        </w:rPr>
+        <w:t xml:space="preserve"> should be included. Again, similar </w:t>
+      </w:r>
+      <w:proofErr w:type="spellStart"/>
+      <w:r>
+        <w:rPr>
+          <w:lang w:val="en-US"/>
+        </w:rPr>
+        <w:t>behaviour</w:t>
+      </w:r>
+      <w:proofErr w:type="spellEnd"/>
+      <w:r>
+        <w:rPr>
+          <w:lang w:val="en-US"/>
+        </w:rPr>
+        <w:t xml:space="preserve"> is seen for the R2-score.</w:t>
       </w:r>
       <w:r>
         <w:rPr>
@@ -1697,103 +2311,239 @@
           <w:bCs/>
           <w:lang w:val="en-US"/>
         </w:rPr>
-        <w:t>e) Discuss bias-variance trade off for the data set (as fcn of complexity) discuss maybe the</w:t>
-      </w:r>
-    </w:p>
-    <w:p>
-      <w:pPr>
-        <w:rPr>
-          <w:b/>
-          <w:bCs/>
-          <w:lang w:val="en-US"/>
-        </w:rPr>
-      </w:pPr>
-      <w:r>
-        <w:rPr>
-          <w:b/>
-          <w:bCs/>
-          <w:lang w:val="en-US"/>
-        </w:rPr>
-        <w:t>training set split wrt bootstrap resampling method</w:t>
-      </w:r>
-    </w:p>
-    <w:p>
-      <w:pPr>
-        <w:rPr>
-          <w:lang w:val="en-US"/>
-        </w:rPr>
-      </w:pPr>
-    </w:p>
-    <w:p>
-      <w:pPr>
-        <w:rPr>
-          <w:lang w:val="en-US"/>
-        </w:rPr>
-      </w:pPr>
-      <w:r>
-        <w:rPr>
-          <w:lang w:val="en-US"/>
-        </w:rPr>
-        <w:t xml:space="preserve">The error seen here, however, is far better than what was seen from the simple split into test and training sets used in the comparison between ols, ridge and lasso above. </w:t>
-      </w:r>
-    </w:p>
-    <w:p>
-      <w:pPr>
-        <w:rPr>
-          <w:lang w:val="en-US"/>
-        </w:rPr>
-      </w:pPr>
-      <w:r>
-        <w:rPr>
-          <w:lang w:val="en-US"/>
-        </w:rPr>
-        <w:t>This analysis was not run for very high polynomial degrees due to lack of computation power, but it is expected that the values continue to drop slightly before again increasing into the u-shape described by … .</w:t>
-      </w:r>
-    </w:p>
-    <w:p>
-      <w:pPr>
-        <w:rPr>
-          <w:lang w:val="en-US"/>
-        </w:rPr>
-      </w:pPr>
-    </w:p>
-    <w:p>
-      <w:pPr>
-        <w:rPr>
-          <w:lang w:val="en-US"/>
-        </w:rPr>
-      </w:pPr>
-      <w:r>
-        <w:rPr>
-          <w:lang w:val="en-US"/>
-        </w:rPr>
-        <w:t>An important caveat here, however, is that the terrain data was simplified somewhat before running the bias-variance analysis. It is possible the data became less complex and a lower degree polynomial was now enough to capture the important features of the data.</w:t>
-      </w:r>
-    </w:p>
-    <w:p>
-      <w:pPr>
-        <w:rPr>
-          <w:b/>
-          <w:bCs/>
-          <w:lang w:val="en-US"/>
-        </w:rPr>
-      </w:pPr>
-    </w:p>
-    <w:p>
-      <w:pPr>
-        <w:rPr>
-          <w:b/>
-          <w:bCs/>
-          <w:lang w:val="en-US"/>
-        </w:rPr>
-      </w:pPr>
-      <w:r>
-        <w:rPr>
-          <w:b/>
-          <w:bCs/>
-          <w:lang w:val="en-US"/>
-        </w:rPr>
-        <w:t>f) k-folds cross validation resampling Evaluate mse compare mse to bootstrap</w:t>
+        <w:t xml:space="preserve">e) Discuss bias-variance </w:t>
+      </w:r>
+      <w:proofErr w:type="spellStart"/>
+      <w:r>
+        <w:rPr>
+          <w:b/>
+          <w:bCs/>
+          <w:lang w:val="en-US"/>
+        </w:rPr>
+        <w:t>trade off</w:t>
+      </w:r>
+      <w:proofErr w:type="spellEnd"/>
+      <w:r>
+        <w:rPr>
+          <w:b/>
+          <w:bCs/>
+          <w:lang w:val="en-US"/>
+        </w:rPr>
+        <w:t xml:space="preserve"> for the data set (as </w:t>
+      </w:r>
+      <w:proofErr w:type="spellStart"/>
+      <w:r>
+        <w:rPr>
+          <w:b/>
+          <w:bCs/>
+          <w:lang w:val="en-US"/>
+        </w:rPr>
+        <w:t>fcn</w:t>
+      </w:r>
+      <w:proofErr w:type="spellEnd"/>
+      <w:r>
+        <w:rPr>
+          <w:b/>
+          <w:bCs/>
+          <w:lang w:val="en-US"/>
+        </w:rPr>
+        <w:t xml:space="preserve"> of complexity) discuss maybe the</w:t>
+      </w:r>
+    </w:p>
+    <w:p>
+      <w:pPr>
+        <w:rPr>
+          <w:b/>
+          <w:bCs/>
+          <w:lang w:val="en-US"/>
+        </w:rPr>
+      </w:pPr>
+      <w:r>
+        <w:rPr>
+          <w:b/>
+          <w:bCs/>
+          <w:lang w:val="en-US"/>
+        </w:rPr>
+        <w:t xml:space="preserve">training set split </w:t>
+      </w:r>
+      <w:proofErr w:type="spellStart"/>
+      <w:r>
+        <w:rPr>
+          <w:b/>
+          <w:bCs/>
+          <w:lang w:val="en-US"/>
+        </w:rPr>
+        <w:t>wrt</w:t>
+      </w:r>
+      <w:proofErr w:type="spellEnd"/>
+      <w:r>
+        <w:rPr>
+          <w:b/>
+          <w:bCs/>
+          <w:lang w:val="en-US"/>
+        </w:rPr>
+        <w:t xml:space="preserve"> bootstrap resampling </w:t>
+      </w:r>
+      <w:proofErr w:type="gramStart"/>
+      <w:r>
+        <w:rPr>
+          <w:b/>
+          <w:bCs/>
+          <w:lang w:val="en-US"/>
+        </w:rPr>
+        <w:t>method</w:t>
+      </w:r>
+      <w:proofErr w:type="gramEnd"/>
+    </w:p>
+    <w:p>
+      <w:pPr>
+        <w:rPr>
+          <w:lang w:val="en-US"/>
+        </w:rPr>
+      </w:pPr>
+    </w:p>
+    <w:p>
+      <w:pPr>
+        <w:rPr>
+          <w:lang w:val="en-US"/>
+        </w:rPr>
+      </w:pPr>
+      <w:r>
+        <w:rPr>
+          <w:lang w:val="en-US"/>
+        </w:rPr>
+        <w:t xml:space="preserve">The error seen here, however, is far better than what was seen from the simple split into test and training sets used in the comparison between </w:t>
+      </w:r>
+      <w:proofErr w:type="spellStart"/>
+      <w:r>
+        <w:rPr>
+          <w:lang w:val="en-US"/>
+        </w:rPr>
+        <w:t>ols</w:t>
+      </w:r>
+      <w:proofErr w:type="spellEnd"/>
+      <w:r>
+        <w:rPr>
+          <w:lang w:val="en-US"/>
+        </w:rPr>
+        <w:t xml:space="preserve">, ridge and lasso above. </w:t>
+      </w:r>
+    </w:p>
+    <w:p>
+      <w:pPr>
+        <w:rPr>
+          <w:lang w:val="en-US"/>
+        </w:rPr>
+      </w:pPr>
+      <w:r>
+        <w:rPr>
+          <w:lang w:val="en-US"/>
+        </w:rPr>
+        <w:t xml:space="preserve">This analysis was not run for very high polynomial degrees due to lack of computation power, but it is expected that the values continue to drop slightly before again increasing into the u-shape described by </w:t>
+      </w:r>
+      <w:proofErr w:type="gramStart"/>
+      <w:r>
+        <w:rPr>
+          <w:lang w:val="en-US"/>
+        </w:rPr>
+        <w:t>… .</w:t>
+      </w:r>
+      <w:proofErr w:type="gramEnd"/>
+    </w:p>
+    <w:p>
+      <w:pPr>
+        <w:rPr>
+          <w:lang w:val="en-US"/>
+        </w:rPr>
+      </w:pPr>
+    </w:p>
+    <w:p>
+      <w:pPr>
+        <w:rPr>
+          <w:lang w:val="en-US"/>
+        </w:rPr>
+      </w:pPr>
+      <w:r>
+        <w:rPr>
+          <w:lang w:val="en-US"/>
+        </w:rPr>
+        <w:t xml:space="preserve">An important caveat here, however, is that the terrain data was simplified somewhat before running the bias-variance analysis. It is possible the data became less </w:t>
+      </w:r>
+      <w:proofErr w:type="gramStart"/>
+      <w:r>
+        <w:rPr>
+          <w:lang w:val="en-US"/>
+        </w:rPr>
+        <w:t>complex</w:t>
+      </w:r>
+      <w:proofErr w:type="gramEnd"/>
+      <w:r>
+        <w:rPr>
+          <w:lang w:val="en-US"/>
+        </w:rPr>
+        <w:t xml:space="preserve"> and a lower degree polynomial was now enough to capture the important features of the data.</w:t>
+      </w:r>
+    </w:p>
+    <w:p>
+      <w:pPr>
+        <w:rPr>
+          <w:b/>
+          <w:bCs/>
+          <w:lang w:val="en-US"/>
+        </w:rPr>
+      </w:pPr>
+    </w:p>
+    <w:p>
+      <w:pPr>
+        <w:rPr>
+          <w:b/>
+          <w:bCs/>
+          <w:lang w:val="en-US"/>
+        </w:rPr>
+      </w:pPr>
+      <w:r>
+        <w:rPr>
+          <w:b/>
+          <w:bCs/>
+          <w:lang w:val="en-US"/>
+        </w:rPr>
+        <w:t xml:space="preserve">f) k-folds cross validation resampling Evaluate </w:t>
+      </w:r>
+      <w:proofErr w:type="spellStart"/>
+      <w:r>
+        <w:rPr>
+          <w:b/>
+          <w:bCs/>
+          <w:lang w:val="en-US"/>
+        </w:rPr>
+        <w:t>mse</w:t>
+      </w:r>
+      <w:proofErr w:type="spellEnd"/>
+      <w:r>
+        <w:rPr>
+          <w:b/>
+          <w:bCs/>
+          <w:lang w:val="en-US"/>
+        </w:rPr>
+        <w:t xml:space="preserve"> compare </w:t>
+      </w:r>
+      <w:proofErr w:type="spellStart"/>
+      <w:r>
+        <w:rPr>
+          <w:b/>
+          <w:bCs/>
+          <w:lang w:val="en-US"/>
+        </w:rPr>
+        <w:t>mse</w:t>
+      </w:r>
+      <w:proofErr w:type="spellEnd"/>
+      <w:r>
+        <w:rPr>
+          <w:b/>
+          <w:bCs/>
+          <w:lang w:val="en-US"/>
+        </w:rPr>
+        <w:t xml:space="preserve"> to bootstrap</w:t>
       </w:r>
     </w:p>
     <w:p>
@@ -1881,7 +2631,21 @@
         <w:rPr>
           <w:lang w:val="en-US"/>
         </w:rPr>
-        <w:t>Ridge and Lasso now show different behaviours, were the Ridge folds show a drop in errors at lambda = 1, while lasso performs worse for larger lambdas, as was seen for the simple data split too.</w:t>
+        <w:t xml:space="preserve">Ridge and Lasso now show different </w:t>
+      </w:r>
+      <w:proofErr w:type="spellStart"/>
+      <w:r>
+        <w:rPr>
+          <w:lang w:val="en-US"/>
+        </w:rPr>
+        <w:t>behaviours</w:t>
+      </w:r>
+      <w:proofErr w:type="spellEnd"/>
+      <w:r>
+        <w:rPr>
+          <w:lang w:val="en-US"/>
+        </w:rPr>
+        <w:t>, were the Ridge folds show a drop in errors at lambda = 1, while lasso performs worse for larger lambdas, as was seen for the simple data split too.</w:t>
       </w:r>
       <w:r>
         <w:rPr>
@@ -1950,8 +2714,16 @@
         <w:rPr>
           <w:lang w:val="en-US"/>
         </w:rPr>
-        <w:t>TODO: Try to run the beta coefficient graph again? Try coefficient vs lambda</w:t>
-      </w:r>
+        <w:t xml:space="preserve">TODO: Try to run the beta coefficient graph again? Try coefficient vs </w:t>
+      </w:r>
+      <w:proofErr w:type="gramStart"/>
+      <w:r>
+        <w:rPr>
+          <w:lang w:val="en-US"/>
+        </w:rPr>
+        <w:t>lambda</w:t>
+      </w:r>
+      <w:proofErr w:type="gramEnd"/>
     </w:p>
     <w:p>
       <w:pPr>
@@ -2001,7 +2773,43 @@
           <w:bCs/>
           <w:lang w:val="en-US"/>
         </w:rPr>
-        <w:t>TODO: Consider running through the first mse ridge etc plots again with the same data set used later to get a proper comparison.</w:t>
+        <w:t xml:space="preserve">TODO: Consider running through the first </w:t>
+      </w:r>
+      <w:proofErr w:type="spellStart"/>
+      <w:r>
+        <w:rPr>
+          <w:b/>
+          <w:bCs/>
+          <w:lang w:val="en-US"/>
+        </w:rPr>
+        <w:t>mse</w:t>
+      </w:r>
+      <w:proofErr w:type="spellEnd"/>
+      <w:r>
+        <w:rPr>
+          <w:b/>
+          <w:bCs/>
+          <w:lang w:val="en-US"/>
+        </w:rPr>
+        <w:t xml:space="preserve"> ridge </w:t>
+      </w:r>
+      <w:proofErr w:type="spellStart"/>
+      <w:r>
+        <w:rPr>
+          <w:b/>
+          <w:bCs/>
+          <w:lang w:val="en-US"/>
+        </w:rPr>
+        <w:t>etc</w:t>
+      </w:r>
+      <w:proofErr w:type="spellEnd"/>
+      <w:r>
+        <w:rPr>
+          <w:b/>
+          <w:bCs/>
+          <w:lang w:val="en-US"/>
+        </w:rPr>
+        <w:t xml:space="preserve"> plots again with the same data set used later to get a proper comparison.</w:t>
       </w:r>
     </w:p>
     <w:p>
@@ -2046,7 +2854,35 @@
         <w:rPr>
           <w:lang w:val="en-US"/>
         </w:rPr>
-        <w:t>The results from the bias-variance and k-folds validation resamplings suggest that the initial split into test and training sets may have resulted in an uneven split between significant data points. However, this result is somewhat uncertain as the terrain data was simplified in order to perform th</w:t>
+        <w:t xml:space="preserve">The results from the bias-variance and k-folds validation </w:t>
+      </w:r>
+      <w:proofErr w:type="spellStart"/>
+      <w:r>
+        <w:rPr>
+          <w:lang w:val="en-US"/>
+        </w:rPr>
+        <w:t>resamplings</w:t>
+      </w:r>
+      <w:proofErr w:type="spellEnd"/>
+      <w:r>
+        <w:rPr>
+          <w:lang w:val="en-US"/>
+        </w:rPr>
+        <w:t xml:space="preserve"> suggest that the initial split into test and training sets may have resulted in an uneven split between significant data points. However, this result is somewhat uncertain as the terrain data was simplified </w:t>
+      </w:r>
+      <w:proofErr w:type="gramStart"/>
+      <w:r>
+        <w:rPr>
+          <w:lang w:val="en-US"/>
+        </w:rPr>
+        <w:t>in order to</w:t>
+      </w:r>
+      <w:proofErr w:type="gramEnd"/>
+      <w:r>
+        <w:rPr>
+          <w:lang w:val="en-US"/>
+        </w:rPr>
+        <w:t xml:space="preserve"> perform th</w:t>
       </w:r>
       <w:r>
         <w:rPr>
@@ -2071,7 +2907,21 @@
         <w:rPr>
           <w:lang w:val="en-US"/>
         </w:rPr>
-        <w:t>Just running through the ridge vs lasso vs ols comparison with the simplified data set would also provide useful insight here</w:t>
+        <w:t xml:space="preserve">Just running through the ridge vs lasso vs </w:t>
+      </w:r>
+      <w:proofErr w:type="spellStart"/>
+      <w:r>
+        <w:rPr>
+          <w:lang w:val="en-US"/>
+        </w:rPr>
+        <w:t>ols</w:t>
+      </w:r>
+      <w:proofErr w:type="spellEnd"/>
+      <w:r>
+        <w:rPr>
+          <w:lang w:val="en-US"/>
+        </w:rPr>
+        <w:t xml:space="preserve"> comparison with the simplified data set would also provide useful insight here</w:t>
       </w:r>
       <w:r>
         <w:rPr>

</xml_diff>